<commit_message>
Added some comments, finished runtime/performance report.
</commit_message>
<xml_diff>
--- a/Olivas-Jesse-Week7.docx
+++ b/Olivas-Jesse-Week7.docx
@@ -3,8 +3,371 @@
 <w:document xmlns:wpc="http://schemas.microsoft.com/office/word/2010/wordprocessingCanvas" xmlns:cx="http://schemas.microsoft.com/office/drawing/2014/chartex" xmlns:cx1="http://schemas.microsoft.com/office/drawing/2015/9/8/chartex" xmlns:cx2="http://schemas.microsoft.com/office/drawing/2015/10/21/chartex" xmlns:cx3="http://schemas.microsoft.com/office/drawing/2016/5/9/chartex" xmlns:cx4="http://schemas.microsoft.com/office/drawing/2016/5/10/chartex" xmlns:cx5="http://schemas.microsoft.com/office/drawing/2016/5/11/chartex" xmlns:cx6="http://schemas.microsoft.com/office/drawing/2016/5/12/chartex" xmlns:cx7="http://schemas.microsoft.com/office/drawing/2016/5/13/chartex" xmlns:cx8="http://schemas.microsoft.com/office/drawing/2016/5/14/chartex" xmlns:mc="http://schemas.openxmlformats.org/markup-compatibility/2006" xmlns:aink="http://schemas.microsoft.com/office/drawing/2016/ink" xmlns:am3d="http://schemas.microsoft.com/office/drawing/2017/model3d" xmlns:o="urn:schemas-microsoft-com:office:office" xmlns:r="http://schemas.openxmlformats.org/officeDocument/2006/relationships" xmlns:m="http://schemas.openxmlformats.org/officeDocument/2006/math" xmlns:v="urn:schemas-microsoft-com:vml" xmlns:wp14="http://schemas.microsoft.com/office/word/2010/wordprocessingDrawing" xmlns:wp="http://schemas.openxmlformats.org/drawingml/2006/wordprocessingDrawing" xmlns:w10="urn:schemas-microsoft-com:office:word" xmlns:w="http://schemas.openxmlformats.org/wordprocessingml/2006/main" xmlns:w14="http://schemas.microsoft.com/office/word/2010/wordml" xmlns:w15="http://schemas.microsoft.com/office/word/2012/wordml" xmlns:w16cid="http://schemas.microsoft.com/office/word/2016/wordml/cid" xmlns:w16se="http://schemas.microsoft.com/office/word/2015/wordml/symex" xmlns:wpg="http://schemas.microsoft.com/office/word/2010/wordprocessingGroup" xmlns:wpi="http://schemas.microsoft.com/office/word/2010/wordprocessingInk" xmlns:wne="http://schemas.microsoft.com/office/word/2006/wordml" xmlns:wps="http://schemas.microsoft.com/office/word/2010/wordprocessingShape" mc:Ignorable="w14 w15 w16se w16cid wp14">
   <w:body>
     <w:p>
+      <w:pPr>
+        <w:spacing w:line="480" w:lineRule="auto"/>
+        <w:jc w:val="center"/>
+        <w:rPr>
+          <w:rFonts w:ascii="Times New Roman" w:hAnsi="Times New Roman" w:cs="Times New Roman"/>
+          <w:sz w:val="24"/>
+          <w:szCs w:val="24"/>
+        </w:rPr>
+      </w:pPr>
+      <w:r>
+        <w:rPr>
+          <w:rFonts w:ascii="Times New Roman" w:hAnsi="Times New Roman" w:cs="Times New Roman"/>
+          <w:sz w:val="24"/>
+          <w:szCs w:val="24"/>
+        </w:rPr>
+        <w:t>Method Performance</w:t>
+      </w:r>
+    </w:p>
+    <w:p>
+      <w:pPr>
+        <w:spacing w:line="480" w:lineRule="auto"/>
+        <w:rPr>
+          <w:rFonts w:ascii="Times New Roman" w:hAnsi="Times New Roman" w:cs="Times New Roman"/>
+          <w:sz w:val="24"/>
+          <w:szCs w:val="24"/>
+        </w:rPr>
+      </w:pPr>
+      <w:r>
+        <w:rPr>
+          <w:rFonts w:ascii="Times New Roman" w:hAnsi="Times New Roman" w:cs="Times New Roman"/>
+          <w:sz w:val="24"/>
+          <w:szCs w:val="24"/>
+        </w:rPr>
+        <w:tab/>
+        <w:t xml:space="preserve">The sortOfSort method I have in place starts off by </w:t>
+      </w:r>
+      <w:r>
+        <w:rPr>
+          <w:rFonts w:ascii="Times New Roman" w:hAnsi="Times New Roman" w:cs="Times New Roman"/>
+          <w:sz w:val="24"/>
+          <w:szCs w:val="24"/>
+        </w:rPr>
+        <w:t xml:space="preserve">checking the size of the array, returning if it is less than 2 elements. It continues by </w:t>
+      </w:r>
+      <w:r>
+        <w:rPr>
+          <w:rFonts w:ascii="Times New Roman" w:hAnsi="Times New Roman" w:cs="Times New Roman"/>
+          <w:sz w:val="24"/>
+          <w:szCs w:val="24"/>
+        </w:rPr>
+        <w:t>entering a main for loop that will iterate through the entire size of whatever array is given, it sets an index value to keep track of what part of the array is being filled and a max value that is declared and changed after every iteration, i.e. every max element is sorted</w:t>
+      </w:r>
+      <w:r>
+        <w:rPr>
+          <w:rFonts w:ascii="Times New Roman" w:hAnsi="Times New Roman" w:cs="Times New Roman"/>
+          <w:sz w:val="24"/>
+          <w:szCs w:val="24"/>
+        </w:rPr>
+        <w:t>, this part of the method goes through linear time and has a O(n) time complexity</w:t>
+      </w:r>
+      <w:r>
+        <w:rPr>
+          <w:rFonts w:ascii="Times New Roman" w:hAnsi="Times New Roman" w:cs="Times New Roman"/>
+          <w:sz w:val="24"/>
+          <w:szCs w:val="24"/>
+        </w:rPr>
+        <w:t>. Then the method goes into another loop that will find the highest value in the array before anything is sorted</w:t>
+      </w:r>
+      <w:r>
+        <w:rPr>
+          <w:rFonts w:ascii="Times New Roman" w:hAnsi="Times New Roman" w:cs="Times New Roman"/>
+          <w:sz w:val="24"/>
+          <w:szCs w:val="24"/>
+        </w:rPr>
+        <w:t>, this part of the method is also linear and has a O(n) time complexity</w:t>
+      </w:r>
+      <w:r>
+        <w:rPr>
+          <w:rFonts w:ascii="Times New Roman" w:hAnsi="Times New Roman" w:cs="Times New Roman"/>
+          <w:sz w:val="24"/>
+          <w:szCs w:val="24"/>
+        </w:rPr>
+        <w:t xml:space="preserve">. The method is met by a conditional that compares the indexes of what’s been sorted on the side of the start of the array and on the side of the end of the array, this is done to avoid one unnecessary sorting step and it will also make sure not to pass the iteration out of bounds. </w:t>
+      </w:r>
+    </w:p>
+    <w:p>
+      <w:pPr>
+        <w:spacing w:line="480" w:lineRule="auto"/>
+        <w:ind w:firstLine="720"/>
+        <w:rPr>
+          <w:rFonts w:ascii="Times New Roman" w:hAnsi="Times New Roman" w:cs="Times New Roman"/>
+          <w:sz w:val="24"/>
+          <w:szCs w:val="24"/>
+        </w:rPr>
+      </w:pPr>
+      <w:r>
+        <w:rPr>
+          <w:rFonts w:ascii="Times New Roman" w:hAnsi="Times New Roman" w:cs="Times New Roman"/>
+          <w:sz w:val="24"/>
+          <w:szCs w:val="24"/>
+        </w:rPr>
+        <w:t xml:space="preserve">If this condition is met, there is another conditional that is dependent on a count, since we are sorting two of the highest elements on each end before switching sides in this algorithm, the algorithm starts off at the !front side and this is where the swap of the highest element is made at the end, this part of the array is now sorted and the variable storing the end index of the array decrements to leave it alone furthermore. After the two iterations of this part of the array, the front Boolean is negated and so it will enter the remaining conditional to sort the highest remaining element in descending order from the start of the array, again, for only two iterations as per the instructions of the method. The algorithm stops when the start variable incrementing from the front of the array is equal to the end variable </w:t>
+      </w:r>
+      <w:r>
+        <w:rPr>
+          <w:rFonts w:ascii="Times New Roman" w:hAnsi="Times New Roman" w:cs="Times New Roman"/>
+          <w:sz w:val="24"/>
+          <w:szCs w:val="24"/>
+        </w:rPr>
+        <w:t xml:space="preserve">incrementing from the end of the array, therefore it will not sort the last element since it should already be sorted. The explanation of how the method algorithm works gives us the runtime of the algorithm by terms of n (where n is the number of elements in the array) is </w:t>
+      </w:r>
+      <w:r>
+        <w:rPr>
+          <w:rFonts w:ascii="Times New Roman" w:hAnsi="Times New Roman" w:cs="Times New Roman"/>
+          <w:sz w:val="24"/>
+          <w:szCs w:val="24"/>
+        </w:rPr>
+        <w:t>O(n^2)</w:t>
+      </w:r>
+      <w:r>
+        <w:rPr>
+          <w:rFonts w:ascii="Times New Roman" w:hAnsi="Times New Roman" w:cs="Times New Roman"/>
+          <w:sz w:val="24"/>
+          <w:szCs w:val="24"/>
+        </w:rPr>
+        <w:t>, except when there is an empty array</w:t>
+      </w:r>
+      <w:r>
+        <w:rPr>
+          <w:rFonts w:ascii="Times New Roman" w:hAnsi="Times New Roman" w:cs="Times New Roman"/>
+          <w:sz w:val="24"/>
+          <w:szCs w:val="24"/>
+        </w:rPr>
+        <w:t xml:space="preserve"> or the array </w:t>
+      </w:r>
+      <w:r>
+        <w:rPr>
+          <w:rFonts w:ascii="Times New Roman" w:hAnsi="Times New Roman" w:cs="Times New Roman"/>
+          <w:sz w:val="24"/>
+          <w:szCs w:val="24"/>
+        </w:rPr>
+        <w:lastRenderedPageBreak/>
+        <w:t>is of size 1</w:t>
+      </w:r>
+      <w:r>
+        <w:rPr>
+          <w:rFonts w:ascii="Times New Roman" w:hAnsi="Times New Roman" w:cs="Times New Roman"/>
+          <w:sz w:val="24"/>
+          <w:szCs w:val="24"/>
+        </w:rPr>
+        <w:t xml:space="preserve">, </w:t>
+      </w:r>
+      <w:r>
+        <w:rPr>
+          <w:rFonts w:ascii="Times New Roman" w:hAnsi="Times New Roman" w:cs="Times New Roman"/>
+          <w:sz w:val="24"/>
+          <w:szCs w:val="24"/>
+        </w:rPr>
+        <w:t>which</w:t>
+      </w:r>
+      <w:r>
+        <w:rPr>
+          <w:rFonts w:ascii="Times New Roman" w:hAnsi="Times New Roman" w:cs="Times New Roman"/>
+          <w:sz w:val="24"/>
+          <w:szCs w:val="24"/>
+        </w:rPr>
+        <w:t xml:space="preserve"> requires no steps of the algorithm it only checks the length and returns the same array. </w:t>
+      </w:r>
+    </w:p>
+    <w:p>
+      <w:pPr>
+        <w:spacing w:line="480" w:lineRule="auto"/>
+        <w:ind w:firstLine="720"/>
+        <w:rPr>
+          <w:rFonts w:ascii="Times New Roman" w:hAnsi="Times New Roman" w:cs="Times New Roman"/>
+          <w:sz w:val="24"/>
+          <w:szCs w:val="24"/>
+        </w:rPr>
+      </w:pPr>
+      <w:r>
+        <w:rPr>
+          <w:rFonts w:ascii="Times New Roman" w:hAnsi="Times New Roman" w:cs="Times New Roman"/>
+          <w:sz w:val="24"/>
+          <w:szCs w:val="24"/>
+        </w:rPr>
+        <w:t xml:space="preserve">The </w:t>
+      </w:r>
+      <w:r>
+        <w:rPr>
+          <w:rFonts w:ascii="Times New Roman" w:hAnsi="Times New Roman" w:cs="Times New Roman"/>
+          <w:sz w:val="24"/>
+          <w:szCs w:val="24"/>
+        </w:rPr>
+        <w:t>best-case</w:t>
+      </w:r>
+      <w:r>
+        <w:rPr>
+          <w:rFonts w:ascii="Times New Roman" w:hAnsi="Times New Roman" w:cs="Times New Roman"/>
+          <w:sz w:val="24"/>
+          <w:szCs w:val="24"/>
+        </w:rPr>
+        <w:t xml:space="preserve"> scenario of this method is that the array entered would have 0 or 1 elements and whateve</w:t>
+      </w:r>
+      <w:r>
+        <w:rPr>
+          <w:rFonts w:ascii="Times New Roman" w:hAnsi="Times New Roman" w:cs="Times New Roman"/>
+          <w:sz w:val="24"/>
+          <w:szCs w:val="24"/>
+        </w:rPr>
+        <w:t xml:space="preserve">r is entered would be returned immediately. The average and worst-case would </w:t>
+      </w:r>
+      <w:r>
+        <w:rPr>
+          <w:rFonts w:ascii="Times New Roman" w:hAnsi="Times New Roman" w:cs="Times New Roman"/>
+          <w:sz w:val="24"/>
+          <w:szCs w:val="24"/>
+        </w:rPr>
+        <w:t>be</w:t>
+      </w:r>
+      <w:r>
+        <w:rPr>
+          <w:rFonts w:ascii="Times New Roman" w:hAnsi="Times New Roman" w:cs="Times New Roman"/>
+          <w:sz w:val="24"/>
+          <w:szCs w:val="24"/>
+        </w:rPr>
+        <w:t xml:space="preserve"> considered the same in my opinion. This is because no matter the size or order of whatever array that is given, to find the max element of the array, the inner for loop will iterate through the entire element and the general runtime of the algorithm will always be n excluding when n is 0. </w:t>
+      </w:r>
+      <w:r>
+        <w:rPr>
+          <w:rFonts w:ascii="Times New Roman" w:hAnsi="Times New Roman" w:cs="Times New Roman"/>
+          <w:sz w:val="24"/>
+          <w:szCs w:val="24"/>
+        </w:rPr>
+        <w:t xml:space="preserve">Nonetheless, the best case, average or </w:t>
+      </w:r>
+      <w:r>
+        <w:rPr>
+          <w:rFonts w:ascii="Times New Roman" w:hAnsi="Times New Roman" w:cs="Times New Roman"/>
+          <w:sz w:val="24"/>
+          <w:szCs w:val="24"/>
+        </w:rPr>
+        <w:t>worst-case</w:t>
+      </w:r>
+      <w:r>
+        <w:rPr>
+          <w:rFonts w:ascii="Times New Roman" w:hAnsi="Times New Roman" w:cs="Times New Roman"/>
+          <w:sz w:val="24"/>
+          <w:szCs w:val="24"/>
+        </w:rPr>
+        <w:t xml:space="preserve"> scenarios are completely dependent on n. This would be considered a </w:t>
+      </w:r>
+      <w:r>
+        <w:rPr>
+          <w:rFonts w:ascii="Times New Roman" w:hAnsi="Times New Roman" w:cs="Times New Roman"/>
+          <w:sz w:val="24"/>
+          <w:szCs w:val="24"/>
+        </w:rPr>
+        <w:t>quadratic</w:t>
+      </w:r>
+      <w:r>
+        <w:rPr>
+          <w:rFonts w:ascii="Times New Roman" w:hAnsi="Times New Roman" w:cs="Times New Roman"/>
+          <w:sz w:val="24"/>
+          <w:szCs w:val="24"/>
+        </w:rPr>
+        <w:t xml:space="preserve"> algorithm where O(n^2)</w:t>
+      </w:r>
+      <w:r>
+        <w:rPr>
+          <w:rFonts w:ascii="Times New Roman" w:hAnsi="Times New Roman" w:cs="Times New Roman"/>
+          <w:sz w:val="24"/>
+          <w:szCs w:val="24"/>
+        </w:rPr>
+        <w:t>.</w:t>
+      </w:r>
+    </w:p>
+    <w:p>
+      <w:pPr>
+        <w:spacing w:line="480" w:lineRule="auto"/>
+        <w:ind w:firstLine="720"/>
+        <w:rPr>
+          <w:rFonts w:ascii="Times New Roman" w:hAnsi="Times New Roman" w:cs="Times New Roman"/>
+          <w:sz w:val="24"/>
+          <w:szCs w:val="24"/>
+        </w:rPr>
+      </w:pPr>
+      <w:r>
+        <w:rPr>
+          <w:rFonts w:ascii="Times New Roman" w:hAnsi="Times New Roman" w:cs="Times New Roman"/>
+          <w:sz w:val="24"/>
+          <w:szCs w:val="24"/>
+        </w:rPr>
+        <w:t>Figure 1 below demonstrates the parts of the algorithm that define its runtime complexity.</w:t>
+      </w:r>
       <w:bookmarkStart w:id="0" w:name="_GoBack"/>
       <w:bookmarkEnd w:id="0"/>
+    </w:p>
+    <w:p>
+      <w:pPr>
+        <w:keepNext/>
+        <w:spacing w:line="480" w:lineRule="auto"/>
+      </w:pPr>
+      <w:r>
+        <w:rPr>
+          <w:rFonts w:ascii="Times New Roman" w:hAnsi="Times New Roman" w:cs="Times New Roman"/>
+          <w:sz w:val="24"/>
+          <w:szCs w:val="24"/>
+        </w:rPr>
+        <w:drawing>
+          <wp:inline distT="0" distB="0" distL="0" distR="0" wp14:anchorId="244793E0" wp14:editId="14F1FA67">
+            <wp:extent cx="5943600" cy="2783840"/>
+            <wp:effectExtent l="0" t="0" r="0" b="0"/>
+            <wp:docPr id="1" name="Picture 1"/>
+            <wp:cNvGraphicFramePr>
+              <a:graphicFrameLocks xmlns:a="http://schemas.openxmlformats.org/drawingml/2006/main" noChangeAspect="1"/>
+            </wp:cNvGraphicFramePr>
+            <a:graphic xmlns:a="http://schemas.openxmlformats.org/drawingml/2006/main">
+              <a:graphicData uri="http://schemas.openxmlformats.org/drawingml/2006/picture">
+                <pic:pic xmlns:pic="http://schemas.openxmlformats.org/drawingml/2006/picture">
+                  <pic:nvPicPr>
+                    <pic:cNvPr id="1" name=""/>
+                    <pic:cNvPicPr/>
+                  </pic:nvPicPr>
+                  <pic:blipFill>
+                    <a:blip r:embed="rId4"/>
+                    <a:stretch>
+                      <a:fillRect/>
+                    </a:stretch>
+                  </pic:blipFill>
+                  <pic:spPr>
+                    <a:xfrm>
+                      <a:off x="0" y="0"/>
+                      <a:ext cx="5943600" cy="2783840"/>
+                    </a:xfrm>
+                    <a:prstGeom prst="rect">
+                      <a:avLst/>
+                    </a:prstGeom>
+                  </pic:spPr>
+                </pic:pic>
+              </a:graphicData>
+            </a:graphic>
+          </wp:inline>
+        </w:drawing>
+      </w:r>
+    </w:p>
+    <w:p>
+      <w:pPr>
+        <w:pStyle w:val="Caption"/>
+        <w:rPr>
+          <w:rFonts w:ascii="Times New Roman" w:hAnsi="Times New Roman" w:cs="Times New Roman"/>
+          <w:sz w:val="24"/>
+          <w:szCs w:val="24"/>
+        </w:rPr>
+      </w:pPr>
+      <w:r>
+        <w:t xml:space="preserve">Figure </w:t>
+      </w:r>
+      <w:fldSimple w:instr=" SEQ Figure \* ARABIC ">
+        <w:r>
+          <w:rPr>
+            <w:noProof/>
+          </w:rPr>
+          <w:t>1</w:t>
+        </w:r>
+      </w:fldSimple>
     </w:p>
     <w:sectPr>
       <w:pgSz w:w="12240" w:h="15840"/>
@@ -139,6 +502,7 @@
     <w:lsdException w:name="HTML Sample" w:semiHidden="1" w:unhideWhenUsed="1"/>
     <w:lsdException w:name="HTML Typewriter" w:semiHidden="1" w:unhideWhenUsed="1"/>
     <w:lsdException w:name="HTML Variable" w:semiHidden="1" w:unhideWhenUsed="1"/>
+    <w:lsdException w:name="Normal Table" w:semiHidden="1" w:unhideWhenUsed="1"/>
     <w:lsdException w:name="annotation subject" w:semiHidden="1" w:unhideWhenUsed="1"/>
     <w:lsdException w:name="No List" w:semiHidden="1" w:unhideWhenUsed="1"/>
     <w:lsdException w:name="Outline List 1" w:semiHidden="1" w:unhideWhenUsed="1"/>
@@ -184,9 +548,11 @@
     <w:lsdException w:name="Table Subtle 1" w:semiHidden="1" w:unhideWhenUsed="1"/>
     <w:lsdException w:name="Table Subtle 2" w:semiHidden="1" w:unhideWhenUsed="1"/>
     <w:lsdException w:name="Table Web 1" w:semiHidden="1" w:unhideWhenUsed="1"/>
+    <w:lsdException w:name="Table Web 2" w:semiHidden="1" w:unhideWhenUsed="1"/>
     <w:lsdException w:name="Table Web 3" w:semiHidden="1" w:unhideWhenUsed="1"/>
     <w:lsdException w:name="Balloon Text" w:semiHidden="1" w:unhideWhenUsed="1"/>
     <w:lsdException w:name="Table Grid" w:uiPriority="39"/>
+    <w:lsdException w:name="Table Theme" w:semiHidden="1" w:unhideWhenUsed="1"/>
     <w:lsdException w:name="Placeholder Text" w:semiHidden="1"/>
     <w:lsdException w:name="No Spacing" w:uiPriority="1" w:qFormat="1"/>
     <w:lsdException w:name="Light Shading" w:uiPriority="60"/>
@@ -439,6 +805,25 @@
     <w:uiPriority w:val="99"/>
     <w:semiHidden/>
     <w:unhideWhenUsed/>
+  </w:style>
+  <w:style w:type="paragraph" w:styleId="Caption">
+    <w:name w:val="caption"/>
+    <w:basedOn w:val="Normal"/>
+    <w:next w:val="Normal"/>
+    <w:uiPriority w:val="35"/>
+    <w:unhideWhenUsed/>
+    <w:qFormat/>
+    <w:rsid w:val="00EC2F2C"/>
+    <w:pPr>
+      <w:spacing w:after="200" w:line="240" w:lineRule="auto"/>
+    </w:pPr>
+    <w:rPr>
+      <w:i/>
+      <w:iCs/>
+      <w:color w:val="44546A" w:themeColor="text2"/>
+      <w:sz w:val="18"/>
+      <w:szCs w:val="18"/>
+    </w:rPr>
   </w:style>
 </w:styles>
 </file>

</xml_diff>

<commit_message>
Had a typo in report, now complete and fixed.
</commit_message>
<xml_diff>
--- a/Olivas-Jesse-Week7.docx
+++ b/Olivas-Jesse-Week7.docx
@@ -228,7 +228,25 @@
           <w:sz w:val="24"/>
           <w:szCs w:val="24"/>
         </w:rPr>
-        <w:t xml:space="preserve"> considered the same in my opinion. This is because no matter the size or order of whatever array that is given, to find the max element of the array, the inner for loop will iterate through the entire element and the general runtime of the algorithm will always be n excluding when n is 0. </w:t>
+        <w:t xml:space="preserve"> considered the same in my opinion. This is because no matter the size or order of whatever array that is given, to find the max element of the array, the inner for loop will iterate through the entire element and the general runtime of the algorithm will always be n</w:t>
+      </w:r>
+      <w:r>
+        <w:rPr>
+          <w:rFonts w:ascii="Times New Roman" w:hAnsi="Times New Roman" w:cs="Times New Roman"/>
+          <w:sz w:val="24"/>
+          <w:szCs w:val="24"/>
+        </w:rPr>
+        <w:t>^2</w:t>
+      </w:r>
+      <w:bookmarkStart w:id="0" w:name="_GoBack"/>
+      <w:bookmarkEnd w:id="0"/>
+      <w:r>
+        <w:rPr>
+          <w:rFonts w:ascii="Times New Roman" w:hAnsi="Times New Roman" w:cs="Times New Roman"/>
+          <w:sz w:val="24"/>
+          <w:szCs w:val="24"/>
+        </w:rPr>
+        <w:t xml:space="preserve"> excluding when n is 0. </w:t>
       </w:r>
       <w:r>
         <w:rPr>
@@ -297,8 +315,6 @@
         </w:rPr>
         <w:t>Figure 1 below demonstrates the parts of the algorithm that define its runtime complexity.</w:t>
       </w:r>
-      <w:bookmarkStart w:id="0" w:name="_GoBack"/>
-      <w:bookmarkEnd w:id="0"/>
     </w:p>
     <w:p>
       <w:pPr>
@@ -308,6 +324,7 @@
       <w:r>
         <w:rPr>
           <w:rFonts w:ascii="Times New Roman" w:hAnsi="Times New Roman" w:cs="Times New Roman"/>
+          <w:noProof/>
           <w:sz w:val="24"/>
           <w:szCs w:val="24"/>
         </w:rPr>
@@ -360,14 +377,27 @@
       <w:r>
         <w:t xml:space="preserve">Figure </w:t>
       </w:r>
-      <w:fldSimple w:instr=" SEQ Figure \* ARABIC ">
-        <w:r>
-          <w:rPr>
-            <w:noProof/>
-          </w:rPr>
-          <w:t>1</w:t>
-        </w:r>
-      </w:fldSimple>
+      <w:r>
+        <w:fldChar w:fldCharType="begin"/>
+      </w:r>
+      <w:r>
+        <w:instrText xml:space="preserve"> SEQ Figure \* ARABIC </w:instrText>
+      </w:r>
+      <w:r>
+        <w:fldChar w:fldCharType="separate"/>
+      </w:r>
+      <w:r>
+        <w:rPr>
+          <w:noProof/>
+        </w:rPr>
+        <w:t>1</w:t>
+      </w:r>
+      <w:r>
+        <w:rPr>
+          <w:noProof/>
+        </w:rPr>
+        <w:fldChar w:fldCharType="end"/>
+      </w:r>
     </w:p>
     <w:sectPr>
       <w:pgSz w:w="12240" w:h="15840"/>

</xml_diff>